<commit_message>
Fixed the url and removed comments
</commit_message>
<xml_diff>
--- a/BCW_implementation_reference.docx
+++ b/BCW_implementation_reference.docx
@@ -70,40 +70,12 @@
         </w:rPr>
         <w:t>&gt;</w:t>
       </w:r>
-    </w:p>
-    <w:p>
-      <w:pPr>
-        <w:spacing w:after="0" w:line="240" w:lineRule="auto"/>
-        <w:rPr>
-          <w:rFonts w:ascii="Garamond" w:hAnsi="Garamond"/>
-        </w:rPr>
-      </w:pPr>
       <w:r>
         <w:rPr>
           <w:rFonts w:ascii="Garamond" w:hAnsi="Garamond"/>
         </w:rPr>
         <w:tab/>
       </w:r>
-      <w:r>
-        <w:rPr>
-          <w:rFonts w:ascii="Garamond" w:hAnsi="Garamond"/>
-        </w:rPr>
-        <w:t xml:space="preserve">//Specify </w:t>
-      </w:r>
-      <w:proofErr w:type="spellStart"/>
-      <w:r>
-        <w:rPr>
-          <w:rFonts w:ascii="Garamond" w:hAnsi="Garamond"/>
-        </w:rPr>
-        <w:t>BrokerCheck</w:t>
-      </w:r>
-      <w:proofErr w:type="spellEnd"/>
-      <w:r>
-        <w:rPr>
-          <w:rFonts w:ascii="Garamond" w:hAnsi="Garamond"/>
-        </w:rPr>
-        <w:t xml:space="preserve"> widget width and height</w:t>
-      </w:r>
     </w:p>
     <w:p>
       <w:pPr>
@@ -114,6 +86,7 @@
         </w:rPr>
       </w:pPr>
       <w:proofErr w:type="spellStart"/>
+      <w:proofErr w:type="gramStart"/>
       <w:r>
         <w:rPr>
           <w:rFonts w:ascii="Garamond" w:hAnsi="Garamond"/>
@@ -121,6 +94,7 @@
         <w:t>var</w:t>
       </w:r>
       <w:proofErr w:type="spellEnd"/>
+      <w:proofErr w:type="gramEnd"/>
       <w:r>
         <w:rPr>
           <w:rFonts w:ascii="Garamond" w:hAnsi="Garamond"/>
@@ -153,7 +127,287 @@
         <w:rPr>
           <w:rFonts w:ascii="Garamond" w:hAnsi="Garamond"/>
         </w:rPr>
-        <w:t xml:space="preserve"> = "310px";</w:t>
+        <w:t xml:space="preserve"> = "310px"; </w:t>
+      </w:r>
+      <w:proofErr w:type="spellStart"/>
+      <w:r>
+        <w:rPr>
+          <w:rFonts w:ascii="Garamond" w:hAnsi="Garamond"/>
+        </w:rPr>
+        <w:t>bcwidget.height</w:t>
+      </w:r>
+      <w:proofErr w:type="spellEnd"/>
+      <w:r>
+        <w:rPr>
+          <w:rFonts w:ascii="Garamond" w:hAnsi="Garamond"/>
+        </w:rPr>
+        <w:t xml:space="preserve"> = "300px";</w:t>
+      </w:r>
+      <w:r>
+        <w:rPr>
+          <w:rFonts w:ascii="Garamond" w:hAnsi="Garamond"/>
+        </w:rPr>
+        <w:t xml:space="preserve">    </w:t>
+      </w:r>
+    </w:p>
+    <w:p>
+      <w:pPr>
+        <w:spacing w:after="0" w:line="240" w:lineRule="auto"/>
+        <w:rPr>
+          <w:rFonts w:ascii="Garamond" w:hAnsi="Garamond"/>
+        </w:rPr>
+      </w:pPr>
+      <w:r>
+        <w:rPr>
+          <w:rFonts w:ascii="Garamond" w:hAnsi="Garamond"/>
+        </w:rPr>
+        <w:t xml:space="preserve">            (</w:t>
+      </w:r>
+      <w:proofErr w:type="gramStart"/>
+      <w:r>
+        <w:rPr>
+          <w:rFonts w:ascii="Garamond" w:hAnsi="Garamond"/>
+        </w:rPr>
+        <w:t>function(</w:t>
+      </w:r>
+      <w:proofErr w:type="gramEnd"/>
+      <w:r>
+        <w:rPr>
+          <w:rFonts w:ascii="Garamond" w:hAnsi="Garamond"/>
+        </w:rPr>
+        <w:t>) {</w:t>
+      </w:r>
+    </w:p>
+    <w:p>
+      <w:pPr>
+        <w:spacing w:after="0" w:line="240" w:lineRule="auto"/>
+        <w:rPr>
+          <w:rFonts w:ascii="Garamond" w:hAnsi="Garamond"/>
+        </w:rPr>
+      </w:pPr>
+      <w:r>
+        <w:rPr>
+          <w:rFonts w:ascii="Garamond" w:hAnsi="Garamond"/>
+        </w:rPr>
+        <w:t xml:space="preserve">                  </w:t>
+      </w:r>
+      <w:proofErr w:type="spellStart"/>
+      <w:proofErr w:type="gramStart"/>
+      <w:r>
+        <w:rPr>
+          <w:rFonts w:ascii="Garamond" w:hAnsi="Garamond"/>
+        </w:rPr>
+        <w:t>var</w:t>
+      </w:r>
+      <w:proofErr w:type="spellEnd"/>
+      <w:proofErr w:type="gramEnd"/>
+      <w:r>
+        <w:rPr>
+          <w:rFonts w:ascii="Garamond" w:hAnsi="Garamond"/>
+        </w:rPr>
+        <w:t xml:space="preserve"> d = document,</w:t>
+      </w:r>
+    </w:p>
+    <w:p>
+      <w:pPr>
+        <w:spacing w:after="0" w:line="240" w:lineRule="auto"/>
+        <w:rPr>
+          <w:rFonts w:ascii="Garamond" w:hAnsi="Garamond"/>
+        </w:rPr>
+      </w:pPr>
+      <w:r>
+        <w:rPr>
+          <w:rFonts w:ascii="Garamond" w:hAnsi="Garamond"/>
+        </w:rPr>
+        <w:t xml:space="preserve">                      </w:t>
+      </w:r>
+      <w:proofErr w:type="spellStart"/>
+      <w:proofErr w:type="gramStart"/>
+      <w:r>
+        <w:rPr>
+          <w:rFonts w:ascii="Garamond" w:hAnsi="Garamond"/>
+        </w:rPr>
+        <w:t>sc</w:t>
+      </w:r>
+      <w:proofErr w:type="spellEnd"/>
+      <w:proofErr w:type="gramEnd"/>
+      <w:r>
+        <w:rPr>
+          <w:rFonts w:ascii="Garamond" w:hAnsi="Garamond"/>
+        </w:rPr>
+        <w:t xml:space="preserve"> = </w:t>
+      </w:r>
+      <w:proofErr w:type="spellStart"/>
+      <w:r>
+        <w:rPr>
+          <w:rFonts w:ascii="Garamond" w:hAnsi="Garamond"/>
+        </w:rPr>
+        <w:t>document.getElementsByTagName</w:t>
+      </w:r>
+      <w:proofErr w:type="spellEnd"/>
+      <w:r>
+        <w:rPr>
+          <w:rFonts w:ascii="Garamond" w:hAnsi="Garamond"/>
+        </w:rPr>
+        <w:t>('script')[0],</w:t>
+      </w:r>
+    </w:p>
+    <w:p>
+      <w:pPr>
+        <w:spacing w:after="0" w:line="240" w:lineRule="auto"/>
+        <w:rPr>
+          <w:rFonts w:ascii="Garamond" w:hAnsi="Garamond"/>
+        </w:rPr>
+      </w:pPr>
+      <w:r>
+        <w:rPr>
+          <w:rFonts w:ascii="Garamond" w:hAnsi="Garamond"/>
+        </w:rPr>
+        <w:t xml:space="preserve">                      s = </w:t>
+      </w:r>
+      <w:proofErr w:type="spellStart"/>
+      <w:proofErr w:type="gramStart"/>
+      <w:r>
+        <w:rPr>
+          <w:rFonts w:ascii="Garamond" w:hAnsi="Garamond"/>
+        </w:rPr>
+        <w:t>d.createElement</w:t>
+      </w:r>
+      <w:proofErr w:type="spellEnd"/>
+      <w:r>
+        <w:rPr>
+          <w:rFonts w:ascii="Garamond" w:hAnsi="Garamond"/>
+        </w:rPr>
+        <w:t>(</w:t>
+      </w:r>
+      <w:proofErr w:type="gramEnd"/>
+      <w:r>
+        <w:rPr>
+          <w:rFonts w:ascii="Garamond" w:hAnsi="Garamond"/>
+        </w:rPr>
+        <w:t>'script');</w:t>
+      </w:r>
+    </w:p>
+    <w:p>
+      <w:pPr>
+        <w:spacing w:after="0" w:line="240" w:lineRule="auto"/>
+        <w:rPr>
+          <w:rFonts w:ascii="Garamond" w:hAnsi="Garamond"/>
+        </w:rPr>
+      </w:pPr>
+      <w:r>
+        <w:rPr>
+          <w:rFonts w:ascii="Garamond" w:hAnsi="Garamond"/>
+        </w:rPr>
+        <w:t xml:space="preserve">                  </w:t>
+      </w:r>
+      <w:proofErr w:type="spellStart"/>
+      <w:r>
+        <w:rPr>
+          <w:rFonts w:ascii="Garamond" w:hAnsi="Garamond"/>
+        </w:rPr>
+        <w:t>s.type</w:t>
+      </w:r>
+      <w:proofErr w:type="spellEnd"/>
+      <w:r>
+        <w:rPr>
+          <w:rFonts w:ascii="Garamond" w:hAnsi="Garamond"/>
+        </w:rPr>
+        <w:t xml:space="preserve"> = 'text/</w:t>
+      </w:r>
+      <w:proofErr w:type="spellStart"/>
+      <w:r>
+        <w:rPr>
+          <w:rFonts w:ascii="Garamond" w:hAnsi="Garamond"/>
+        </w:rPr>
+        <w:t>javascript</w:t>
+      </w:r>
+      <w:proofErr w:type="spellEnd"/>
+      <w:r>
+        <w:rPr>
+          <w:rFonts w:ascii="Garamond" w:hAnsi="Garamond"/>
+        </w:rPr>
+        <w:t>';</w:t>
+      </w:r>
+    </w:p>
+    <w:p>
+      <w:pPr>
+        <w:spacing w:after="0" w:line="240" w:lineRule="auto"/>
+        <w:rPr>
+          <w:rFonts w:ascii="Garamond" w:hAnsi="Garamond"/>
+        </w:rPr>
+      </w:pPr>
+      <w:r>
+        <w:rPr>
+          <w:rFonts w:ascii="Garamond" w:hAnsi="Garamond"/>
+        </w:rPr>
+        <w:t xml:space="preserve">                  </w:t>
+      </w:r>
+      <w:proofErr w:type="spellStart"/>
+      <w:r>
+        <w:rPr>
+          <w:rFonts w:ascii="Garamond" w:hAnsi="Garamond"/>
+        </w:rPr>
+        <w:t>s.async</w:t>
+      </w:r>
+      <w:proofErr w:type="spellEnd"/>
+      <w:r>
+        <w:rPr>
+          <w:rFonts w:ascii="Garamond" w:hAnsi="Garamond"/>
+        </w:rPr>
+        <w:t xml:space="preserve"> = true;</w:t>
+      </w:r>
+    </w:p>
+    <w:p>
+      <w:pPr>
+        <w:spacing w:after="0" w:line="240" w:lineRule="auto"/>
+        <w:rPr>
+          <w:rFonts w:ascii="Garamond" w:hAnsi="Garamond"/>
+        </w:rPr>
+      </w:pPr>
+      <w:r>
+        <w:rPr>
+          <w:rFonts w:ascii="Garamond" w:hAnsi="Garamond"/>
+        </w:rPr>
+        <w:t xml:space="preserve">                  </w:t>
+      </w:r>
+      <w:proofErr w:type="spellStart"/>
+      <w:r>
+        <w:rPr>
+          <w:rFonts w:ascii="Garamond" w:hAnsi="Garamond"/>
+        </w:rPr>
+        <w:t>s.src</w:t>
+      </w:r>
+      <w:proofErr w:type="spellEnd"/>
+      <w:r>
+        <w:rPr>
+          <w:rFonts w:ascii="Garamond" w:hAnsi="Garamond"/>
+        </w:rPr>
+        <w:t xml:space="preserve"> = </w:t>
+      </w:r>
+      <w:r>
+        <w:rPr>
+          <w:rFonts w:ascii="Garamond" w:hAnsi="Garamond"/>
+        </w:rPr>
+        <w:t>'</w:t>
+      </w:r>
+      <w:r>
+        <w:rPr>
+          <w:rFonts w:ascii="Garamond" w:hAnsi="Garamond"/>
+        </w:rPr>
+        <w:t>//cdn.finra.org</w:t>
+      </w:r>
+      <w:r>
+        <w:rPr>
+          <w:rFonts w:ascii="Garamond" w:hAnsi="Garamond"/>
+        </w:rPr>
+        <w:t>/</w:t>
+      </w:r>
+      <w:r>
+        <w:rPr>
+          <w:rFonts w:ascii="Garamond" w:hAnsi="Garamond"/>
+        </w:rPr>
+        <w:t>brokercheck2210-widget</w:t>
       </w:r>
       <w:bookmarkStart w:id="0" w:name="_GoBack"/>
       <w:bookmarkEnd w:id="0"/>
@@ -161,310 +415,7 @@
         <w:rPr>
           <w:rFonts w:ascii="Garamond" w:hAnsi="Garamond"/>
         </w:rPr>
-        <w:t xml:space="preserve"> </w:t>
-      </w:r>
-      <w:proofErr w:type="spellStart"/>
-      <w:r>
-        <w:rPr>
-          <w:rFonts w:ascii="Garamond" w:hAnsi="Garamond"/>
-        </w:rPr>
-        <w:t>bcwidget.height</w:t>
-      </w:r>
-      <w:proofErr w:type="spellEnd"/>
-      <w:r>
-        <w:rPr>
-          <w:rFonts w:ascii="Garamond" w:hAnsi="Garamond"/>
-        </w:rPr>
-        <w:t xml:space="preserve"> = "300px";</w:t>
-      </w:r>
-      <w:r>
-        <w:rPr>
-          <w:rFonts w:ascii="Garamond" w:hAnsi="Garamond"/>
-        </w:rPr>
-        <w:t xml:space="preserve">    </w:t>
-      </w:r>
-    </w:p>
-    <w:p>
-      <w:pPr>
-        <w:spacing w:after="0" w:line="240" w:lineRule="auto"/>
-        <w:ind w:firstLine="720"/>
-        <w:rPr>
-          <w:rFonts w:ascii="Garamond" w:hAnsi="Garamond"/>
-        </w:rPr>
-      </w:pPr>
-      <w:r>
-        <w:rPr>
-          <w:rFonts w:ascii="Garamond" w:hAnsi="Garamond"/>
-        </w:rPr>
-        <w:t xml:space="preserve">        </w:t>
-      </w:r>
-    </w:p>
-    <w:p>
-      <w:pPr>
-        <w:spacing w:after="0" w:line="240" w:lineRule="auto"/>
-        <w:rPr>
-          <w:rFonts w:ascii="Garamond" w:hAnsi="Garamond"/>
-        </w:rPr>
-      </w:pPr>
-      <w:r>
-        <w:rPr>
-          <w:rFonts w:ascii="Garamond" w:hAnsi="Garamond"/>
-        </w:rPr>
-        <w:t xml:space="preserve">            /* * * DON'T EDIT BELOW THIS LINE * * */</w:t>
-      </w:r>
-    </w:p>
-    <w:p>
-      <w:pPr>
-        <w:spacing w:after="0" w:line="240" w:lineRule="auto"/>
-        <w:rPr>
-          <w:rFonts w:ascii="Garamond" w:hAnsi="Garamond"/>
-        </w:rPr>
-      </w:pPr>
-      <w:r>
-        <w:rPr>
-          <w:rFonts w:ascii="Garamond" w:hAnsi="Garamond"/>
-        </w:rPr>
-        <w:t xml:space="preserve">            (</w:t>
-      </w:r>
-      <w:proofErr w:type="gramStart"/>
-      <w:r>
-        <w:rPr>
-          <w:rFonts w:ascii="Garamond" w:hAnsi="Garamond"/>
-        </w:rPr>
-        <w:t>function(</w:t>
-      </w:r>
-      <w:proofErr w:type="gramEnd"/>
-      <w:r>
-        <w:rPr>
-          <w:rFonts w:ascii="Garamond" w:hAnsi="Garamond"/>
-        </w:rPr>
-        <w:t>) {</w:t>
-      </w:r>
-    </w:p>
-    <w:p>
-      <w:pPr>
-        <w:spacing w:after="0" w:line="240" w:lineRule="auto"/>
-        <w:rPr>
-          <w:rFonts w:ascii="Garamond" w:hAnsi="Garamond"/>
-        </w:rPr>
-      </w:pPr>
-      <w:r>
-        <w:rPr>
-          <w:rFonts w:ascii="Garamond" w:hAnsi="Garamond"/>
-        </w:rPr>
-        <w:t xml:space="preserve">                  </w:t>
-      </w:r>
-      <w:proofErr w:type="spellStart"/>
-      <w:proofErr w:type="gramStart"/>
-      <w:r>
-        <w:rPr>
-          <w:rFonts w:ascii="Garamond" w:hAnsi="Garamond"/>
-        </w:rPr>
-        <w:t>var</w:t>
-      </w:r>
-      <w:proofErr w:type="spellEnd"/>
-      <w:proofErr w:type="gramEnd"/>
-      <w:r>
-        <w:rPr>
-          <w:rFonts w:ascii="Garamond" w:hAnsi="Garamond"/>
-        </w:rPr>
-        <w:t xml:space="preserve"> d = document,</w:t>
-      </w:r>
-    </w:p>
-    <w:p>
-      <w:pPr>
-        <w:spacing w:after="0" w:line="240" w:lineRule="auto"/>
-        <w:rPr>
-          <w:rFonts w:ascii="Garamond" w:hAnsi="Garamond"/>
-        </w:rPr>
-      </w:pPr>
-      <w:r>
-        <w:rPr>
-          <w:rFonts w:ascii="Garamond" w:hAnsi="Garamond"/>
-        </w:rPr>
-        <w:t xml:space="preserve">                      </w:t>
-      </w:r>
-      <w:proofErr w:type="spellStart"/>
-      <w:proofErr w:type="gramStart"/>
-      <w:r>
-        <w:rPr>
-          <w:rFonts w:ascii="Garamond" w:hAnsi="Garamond"/>
-        </w:rPr>
-        <w:t>sc</w:t>
-      </w:r>
-      <w:proofErr w:type="spellEnd"/>
-      <w:proofErr w:type="gramEnd"/>
-      <w:r>
-        <w:rPr>
-          <w:rFonts w:ascii="Garamond" w:hAnsi="Garamond"/>
-        </w:rPr>
-        <w:t xml:space="preserve"> = </w:t>
-      </w:r>
-      <w:proofErr w:type="spellStart"/>
-      <w:r>
-        <w:rPr>
-          <w:rFonts w:ascii="Garamond" w:hAnsi="Garamond"/>
-        </w:rPr>
-        <w:t>document.getElementsByTagName</w:t>
-      </w:r>
-      <w:proofErr w:type="spellEnd"/>
-      <w:r>
-        <w:rPr>
-          <w:rFonts w:ascii="Garamond" w:hAnsi="Garamond"/>
-        </w:rPr>
-        <w:t>('script')[0],</w:t>
-      </w:r>
-    </w:p>
-    <w:p>
-      <w:pPr>
-        <w:spacing w:after="0" w:line="240" w:lineRule="auto"/>
-        <w:rPr>
-          <w:rFonts w:ascii="Garamond" w:hAnsi="Garamond"/>
-        </w:rPr>
-      </w:pPr>
-      <w:r>
-        <w:rPr>
-          <w:rFonts w:ascii="Garamond" w:hAnsi="Garamond"/>
-        </w:rPr>
-        <w:t xml:space="preserve">                      s = </w:t>
-      </w:r>
-      <w:proofErr w:type="spellStart"/>
-      <w:proofErr w:type="gramStart"/>
-      <w:r>
-        <w:rPr>
-          <w:rFonts w:ascii="Garamond" w:hAnsi="Garamond"/>
-        </w:rPr>
-        <w:t>d.createElement</w:t>
-      </w:r>
-      <w:proofErr w:type="spellEnd"/>
-      <w:r>
-        <w:rPr>
-          <w:rFonts w:ascii="Garamond" w:hAnsi="Garamond"/>
-        </w:rPr>
-        <w:t>(</w:t>
-      </w:r>
-      <w:proofErr w:type="gramEnd"/>
-      <w:r>
-        <w:rPr>
-          <w:rFonts w:ascii="Garamond" w:hAnsi="Garamond"/>
-        </w:rPr>
-        <w:t>'script');</w:t>
-      </w:r>
-    </w:p>
-    <w:p>
-      <w:pPr>
-        <w:spacing w:after="0" w:line="240" w:lineRule="auto"/>
-        <w:rPr>
-          <w:rFonts w:ascii="Garamond" w:hAnsi="Garamond"/>
-        </w:rPr>
-      </w:pPr>
-      <w:r>
-        <w:rPr>
-          <w:rFonts w:ascii="Garamond" w:hAnsi="Garamond"/>
-        </w:rPr>
-        <w:t xml:space="preserve">                  </w:t>
-      </w:r>
-      <w:proofErr w:type="spellStart"/>
-      <w:r>
-        <w:rPr>
-          <w:rFonts w:ascii="Garamond" w:hAnsi="Garamond"/>
-        </w:rPr>
-        <w:t>s.type</w:t>
-      </w:r>
-      <w:proofErr w:type="spellEnd"/>
-      <w:r>
-        <w:rPr>
-          <w:rFonts w:ascii="Garamond" w:hAnsi="Garamond"/>
-        </w:rPr>
-        <w:t xml:space="preserve"> = 'text/</w:t>
-      </w:r>
-      <w:proofErr w:type="spellStart"/>
-      <w:r>
-        <w:rPr>
-          <w:rFonts w:ascii="Garamond" w:hAnsi="Garamond"/>
-        </w:rPr>
-        <w:t>javascript</w:t>
-      </w:r>
-      <w:proofErr w:type="spellEnd"/>
-      <w:r>
-        <w:rPr>
-          <w:rFonts w:ascii="Garamond" w:hAnsi="Garamond"/>
-        </w:rPr>
-        <w:t>';</w:t>
-      </w:r>
-    </w:p>
-    <w:p>
-      <w:pPr>
-        <w:spacing w:after="0" w:line="240" w:lineRule="auto"/>
-        <w:rPr>
-          <w:rFonts w:ascii="Garamond" w:hAnsi="Garamond"/>
-        </w:rPr>
-      </w:pPr>
-      <w:r>
-        <w:rPr>
-          <w:rFonts w:ascii="Garamond" w:hAnsi="Garamond"/>
-        </w:rPr>
-        <w:t xml:space="preserve">                  </w:t>
-      </w:r>
-      <w:proofErr w:type="spellStart"/>
-      <w:r>
-        <w:rPr>
-          <w:rFonts w:ascii="Garamond" w:hAnsi="Garamond"/>
-        </w:rPr>
-        <w:t>s.async</w:t>
-      </w:r>
-      <w:proofErr w:type="spellEnd"/>
-      <w:r>
-        <w:rPr>
-          <w:rFonts w:ascii="Garamond" w:hAnsi="Garamond"/>
-        </w:rPr>
-        <w:t xml:space="preserve"> = true;</w:t>
-      </w:r>
-    </w:p>
-    <w:p>
-      <w:pPr>
-        <w:spacing w:after="0" w:line="240" w:lineRule="auto"/>
-        <w:rPr>
-          <w:rFonts w:ascii="Garamond" w:hAnsi="Garamond"/>
-        </w:rPr>
-      </w:pPr>
-      <w:r>
-        <w:rPr>
-          <w:rFonts w:ascii="Garamond" w:hAnsi="Garamond"/>
-        </w:rPr>
-        <w:t xml:space="preserve">                  </w:t>
-      </w:r>
-      <w:proofErr w:type="spellStart"/>
-      <w:r>
-        <w:rPr>
-          <w:rFonts w:ascii="Garamond" w:hAnsi="Garamond"/>
-        </w:rPr>
-        <w:t>s.src</w:t>
-      </w:r>
-      <w:proofErr w:type="spellEnd"/>
-      <w:r>
-        <w:rPr>
-          <w:rFonts w:ascii="Garamond" w:hAnsi="Garamond"/>
-        </w:rPr>
-        <w:t xml:space="preserve"> = </w:t>
-      </w:r>
-      <w:r>
-        <w:rPr>
-          <w:rFonts w:ascii="Garamond" w:hAnsi="Garamond"/>
-        </w:rPr>
-        <w:t>'</w:t>
-      </w:r>
-      <w:r>
-        <w:rPr>
-          <w:rFonts w:ascii="Garamond" w:hAnsi="Garamond"/>
-        </w:rPr>
-        <w:t>//cdn.finra.org</w:t>
-      </w:r>
-      <w:r>
-        <w:rPr>
-          <w:rFonts w:ascii="Garamond" w:hAnsi="Garamond"/>
-        </w:rPr>
-        <w:t>/brokercheck-widget/</w:t>
+        <w:t>/</w:t>
       </w:r>
       <w:r>
         <w:rPr>

</xml_diff>

<commit_message>
Minified BCW implementation code
</commit_message>
<xml_diff>
--- a/BCW_implementation_reference.docx
+++ b/BCW_implementation_reference.docx
@@ -12,7 +12,21 @@
         <w:rPr>
           <w:rFonts w:ascii="Garamond" w:hAnsi="Garamond"/>
         </w:rPr>
-        <w:t>Place this code in any container in which you want to add professional designations widget.</w:t>
+        <w:t xml:space="preserve">Place this code in any container in which you want to add </w:t>
+      </w:r>
+      <w:r>
+        <w:rPr>
+          <w:rFonts w:ascii="Garamond" w:hAnsi="Garamond"/>
+        </w:rPr>
+        <w:t>brokecheck 2210</w:t>
+      </w:r>
+      <w:bookmarkStart w:id="0" w:name="_GoBack"/>
+      <w:bookmarkEnd w:id="0"/>
+      <w:r>
+        <w:rPr>
+          <w:rFonts w:ascii="Garamond" w:hAnsi="Garamond"/>
+        </w:rPr>
+        <w:t xml:space="preserve"> widget.</w:t>
       </w:r>
     </w:p>
     <w:p>
@@ -26,21 +40,7 @@
         <w:rPr>
           <w:rFonts w:ascii="Garamond" w:hAnsi="Garamond"/>
         </w:rPr>
-        <w:t>&lt;div id="</w:t>
-      </w:r>
-      <w:proofErr w:type="spellStart"/>
-      <w:r>
-        <w:rPr>
-          <w:rFonts w:ascii="Garamond" w:hAnsi="Garamond"/>
-        </w:rPr>
-        <w:t>bc</w:t>
-      </w:r>
-      <w:proofErr w:type="spellEnd"/>
-      <w:r>
-        <w:rPr>
-          <w:rFonts w:ascii="Garamond" w:hAnsi="Garamond"/>
-        </w:rPr>
-        <w:t>-root"&gt;&lt;/div&gt;</w:t>
+        <w:t>&lt;div id="bc-root"&gt;&lt;/div&gt;</w:t>
       </w:r>
     </w:p>
     <w:p>
@@ -54,462 +54,7 @@
         <w:rPr>
           <w:rFonts w:ascii="Garamond" w:hAnsi="Garamond"/>
         </w:rPr>
-        <w:t xml:space="preserve">            &lt;</w:t>
-      </w:r>
-      <w:proofErr w:type="gramStart"/>
-      <w:r>
-        <w:rPr>
-          <w:rFonts w:ascii="Garamond" w:hAnsi="Garamond"/>
-        </w:rPr>
-        <w:t>script</w:t>
-      </w:r>
-      <w:proofErr w:type="gramEnd"/>
-      <w:r>
-        <w:rPr>
-          <w:rFonts w:ascii="Garamond" w:hAnsi="Garamond"/>
-        </w:rPr>
-        <w:t>&gt;</w:t>
-      </w:r>
-      <w:r>
-        <w:rPr>
-          <w:rFonts w:ascii="Garamond" w:hAnsi="Garamond"/>
-        </w:rPr>
-        <w:tab/>
-      </w:r>
-    </w:p>
-    <w:p>
-      <w:pPr>
-        <w:spacing w:after="0" w:line="240" w:lineRule="auto"/>
-        <w:ind w:firstLine="720"/>
-        <w:rPr>
-          <w:rFonts w:ascii="Garamond" w:hAnsi="Garamond"/>
-        </w:rPr>
-      </w:pPr>
-      <w:proofErr w:type="spellStart"/>
-      <w:proofErr w:type="gramStart"/>
-      <w:r>
-        <w:rPr>
-          <w:rFonts w:ascii="Garamond" w:hAnsi="Garamond"/>
-        </w:rPr>
-        <w:t>var</w:t>
-      </w:r>
-      <w:proofErr w:type="spellEnd"/>
-      <w:proofErr w:type="gramEnd"/>
-      <w:r>
-        <w:rPr>
-          <w:rFonts w:ascii="Garamond" w:hAnsi="Garamond"/>
-        </w:rPr>
-        <w:t xml:space="preserve"> </w:t>
-      </w:r>
-      <w:proofErr w:type="spellStart"/>
-      <w:r>
-        <w:rPr>
-          <w:rFonts w:ascii="Garamond" w:hAnsi="Garamond"/>
-        </w:rPr>
-        <w:t>bcwidget</w:t>
-      </w:r>
-      <w:proofErr w:type="spellEnd"/>
-      <w:r>
-        <w:rPr>
-          <w:rFonts w:ascii="Garamond" w:hAnsi="Garamond"/>
-        </w:rPr>
-        <w:t xml:space="preserve">={}; </w:t>
-      </w:r>
-      <w:proofErr w:type="spellStart"/>
-      <w:r>
-        <w:rPr>
-          <w:rFonts w:ascii="Garamond" w:hAnsi="Garamond"/>
-        </w:rPr>
-        <w:t>bcwidget.width</w:t>
-      </w:r>
-      <w:proofErr w:type="spellEnd"/>
-      <w:r>
-        <w:rPr>
-          <w:rFonts w:ascii="Garamond" w:hAnsi="Garamond"/>
-        </w:rPr>
-        <w:t xml:space="preserve"> = "310px"; </w:t>
-      </w:r>
-      <w:proofErr w:type="spellStart"/>
-      <w:r>
-        <w:rPr>
-          <w:rFonts w:ascii="Garamond" w:hAnsi="Garamond"/>
-        </w:rPr>
-        <w:t>bcwidget.height</w:t>
-      </w:r>
-      <w:proofErr w:type="spellEnd"/>
-      <w:r>
-        <w:rPr>
-          <w:rFonts w:ascii="Garamond" w:hAnsi="Garamond"/>
-        </w:rPr>
-        <w:t xml:space="preserve"> = "300px";</w:t>
-      </w:r>
-      <w:r>
-        <w:rPr>
-          <w:rFonts w:ascii="Garamond" w:hAnsi="Garamond"/>
-        </w:rPr>
-        <w:t xml:space="preserve">    </w:t>
-      </w:r>
-    </w:p>
-    <w:p>
-      <w:pPr>
-        <w:spacing w:after="0" w:line="240" w:lineRule="auto"/>
-        <w:rPr>
-          <w:rFonts w:ascii="Garamond" w:hAnsi="Garamond"/>
-        </w:rPr>
-      </w:pPr>
-      <w:r>
-        <w:rPr>
-          <w:rFonts w:ascii="Garamond" w:hAnsi="Garamond"/>
-        </w:rPr>
-        <w:t xml:space="preserve">            (</w:t>
-      </w:r>
-      <w:proofErr w:type="gramStart"/>
-      <w:r>
-        <w:rPr>
-          <w:rFonts w:ascii="Garamond" w:hAnsi="Garamond"/>
-        </w:rPr>
-        <w:t>function(</w:t>
-      </w:r>
-      <w:proofErr w:type="gramEnd"/>
-      <w:r>
-        <w:rPr>
-          <w:rFonts w:ascii="Garamond" w:hAnsi="Garamond"/>
-        </w:rPr>
-        <w:t>) {</w:t>
-      </w:r>
-    </w:p>
-    <w:p>
-      <w:pPr>
-        <w:spacing w:after="0" w:line="240" w:lineRule="auto"/>
-        <w:rPr>
-          <w:rFonts w:ascii="Garamond" w:hAnsi="Garamond"/>
-        </w:rPr>
-      </w:pPr>
-      <w:r>
-        <w:rPr>
-          <w:rFonts w:ascii="Garamond" w:hAnsi="Garamond"/>
-        </w:rPr>
-        <w:t xml:space="preserve">                  </w:t>
-      </w:r>
-      <w:proofErr w:type="spellStart"/>
-      <w:proofErr w:type="gramStart"/>
-      <w:r>
-        <w:rPr>
-          <w:rFonts w:ascii="Garamond" w:hAnsi="Garamond"/>
-        </w:rPr>
-        <w:t>var</w:t>
-      </w:r>
-      <w:proofErr w:type="spellEnd"/>
-      <w:proofErr w:type="gramEnd"/>
-      <w:r>
-        <w:rPr>
-          <w:rFonts w:ascii="Garamond" w:hAnsi="Garamond"/>
-        </w:rPr>
-        <w:t xml:space="preserve"> d = document,</w:t>
-      </w:r>
-    </w:p>
-    <w:p>
-      <w:pPr>
-        <w:spacing w:after="0" w:line="240" w:lineRule="auto"/>
-        <w:rPr>
-          <w:rFonts w:ascii="Garamond" w:hAnsi="Garamond"/>
-        </w:rPr>
-      </w:pPr>
-      <w:r>
-        <w:rPr>
-          <w:rFonts w:ascii="Garamond" w:hAnsi="Garamond"/>
-        </w:rPr>
-        <w:t xml:space="preserve">                      </w:t>
-      </w:r>
-      <w:proofErr w:type="spellStart"/>
-      <w:proofErr w:type="gramStart"/>
-      <w:r>
-        <w:rPr>
-          <w:rFonts w:ascii="Garamond" w:hAnsi="Garamond"/>
-        </w:rPr>
-        <w:t>sc</w:t>
-      </w:r>
-      <w:proofErr w:type="spellEnd"/>
-      <w:proofErr w:type="gramEnd"/>
-      <w:r>
-        <w:rPr>
-          <w:rFonts w:ascii="Garamond" w:hAnsi="Garamond"/>
-        </w:rPr>
-        <w:t xml:space="preserve"> = </w:t>
-      </w:r>
-      <w:proofErr w:type="spellStart"/>
-      <w:r>
-        <w:rPr>
-          <w:rFonts w:ascii="Garamond" w:hAnsi="Garamond"/>
-        </w:rPr>
-        <w:t>document.getElementsByTagName</w:t>
-      </w:r>
-      <w:proofErr w:type="spellEnd"/>
-      <w:r>
-        <w:rPr>
-          <w:rFonts w:ascii="Garamond" w:hAnsi="Garamond"/>
-        </w:rPr>
-        <w:t>('script')[0],</w:t>
-      </w:r>
-    </w:p>
-    <w:p>
-      <w:pPr>
-        <w:spacing w:after="0" w:line="240" w:lineRule="auto"/>
-        <w:rPr>
-          <w:rFonts w:ascii="Garamond" w:hAnsi="Garamond"/>
-        </w:rPr>
-      </w:pPr>
-      <w:r>
-        <w:rPr>
-          <w:rFonts w:ascii="Garamond" w:hAnsi="Garamond"/>
-        </w:rPr>
-        <w:t xml:space="preserve">                      s = </w:t>
-      </w:r>
-      <w:proofErr w:type="spellStart"/>
-      <w:proofErr w:type="gramStart"/>
-      <w:r>
-        <w:rPr>
-          <w:rFonts w:ascii="Garamond" w:hAnsi="Garamond"/>
-        </w:rPr>
-        <w:t>d.createElement</w:t>
-      </w:r>
-      <w:proofErr w:type="spellEnd"/>
-      <w:r>
-        <w:rPr>
-          <w:rFonts w:ascii="Garamond" w:hAnsi="Garamond"/>
-        </w:rPr>
-        <w:t>(</w:t>
-      </w:r>
-      <w:proofErr w:type="gramEnd"/>
-      <w:r>
-        <w:rPr>
-          <w:rFonts w:ascii="Garamond" w:hAnsi="Garamond"/>
-        </w:rPr>
-        <w:t>'script');</w:t>
-      </w:r>
-    </w:p>
-    <w:p>
-      <w:pPr>
-        <w:spacing w:after="0" w:line="240" w:lineRule="auto"/>
-        <w:rPr>
-          <w:rFonts w:ascii="Garamond" w:hAnsi="Garamond"/>
-        </w:rPr>
-      </w:pPr>
-      <w:r>
-        <w:rPr>
-          <w:rFonts w:ascii="Garamond" w:hAnsi="Garamond"/>
-        </w:rPr>
-        <w:t xml:space="preserve">                  </w:t>
-      </w:r>
-      <w:proofErr w:type="spellStart"/>
-      <w:r>
-        <w:rPr>
-          <w:rFonts w:ascii="Garamond" w:hAnsi="Garamond"/>
-        </w:rPr>
-        <w:t>s.type</w:t>
-      </w:r>
-      <w:proofErr w:type="spellEnd"/>
-      <w:r>
-        <w:rPr>
-          <w:rFonts w:ascii="Garamond" w:hAnsi="Garamond"/>
-        </w:rPr>
-        <w:t xml:space="preserve"> = 'text/</w:t>
-      </w:r>
-      <w:proofErr w:type="spellStart"/>
-      <w:r>
-        <w:rPr>
-          <w:rFonts w:ascii="Garamond" w:hAnsi="Garamond"/>
-        </w:rPr>
-        <w:t>javascript</w:t>
-      </w:r>
-      <w:proofErr w:type="spellEnd"/>
-      <w:r>
-        <w:rPr>
-          <w:rFonts w:ascii="Garamond" w:hAnsi="Garamond"/>
-        </w:rPr>
-        <w:t>';</w:t>
-      </w:r>
-    </w:p>
-    <w:p>
-      <w:pPr>
-        <w:spacing w:after="0" w:line="240" w:lineRule="auto"/>
-        <w:rPr>
-          <w:rFonts w:ascii="Garamond" w:hAnsi="Garamond"/>
-        </w:rPr>
-      </w:pPr>
-      <w:r>
-        <w:rPr>
-          <w:rFonts w:ascii="Garamond" w:hAnsi="Garamond"/>
-        </w:rPr>
-        <w:t xml:space="preserve">                  </w:t>
-      </w:r>
-      <w:proofErr w:type="spellStart"/>
-      <w:r>
-        <w:rPr>
-          <w:rFonts w:ascii="Garamond" w:hAnsi="Garamond"/>
-        </w:rPr>
-        <w:t>s.async</w:t>
-      </w:r>
-      <w:proofErr w:type="spellEnd"/>
-      <w:r>
-        <w:rPr>
-          <w:rFonts w:ascii="Garamond" w:hAnsi="Garamond"/>
-        </w:rPr>
-        <w:t xml:space="preserve"> = true;</w:t>
-      </w:r>
-    </w:p>
-    <w:p>
-      <w:pPr>
-        <w:spacing w:after="0" w:line="240" w:lineRule="auto"/>
-        <w:rPr>
-          <w:rFonts w:ascii="Garamond" w:hAnsi="Garamond"/>
-        </w:rPr>
-      </w:pPr>
-      <w:r>
-        <w:rPr>
-          <w:rFonts w:ascii="Garamond" w:hAnsi="Garamond"/>
-        </w:rPr>
-        <w:t xml:space="preserve">                  </w:t>
-      </w:r>
-      <w:proofErr w:type="spellStart"/>
-      <w:r>
-        <w:rPr>
-          <w:rFonts w:ascii="Garamond" w:hAnsi="Garamond"/>
-        </w:rPr>
-        <w:t>s.src</w:t>
-      </w:r>
-      <w:proofErr w:type="spellEnd"/>
-      <w:r>
-        <w:rPr>
-          <w:rFonts w:ascii="Garamond" w:hAnsi="Garamond"/>
-        </w:rPr>
-        <w:t xml:space="preserve"> = </w:t>
-      </w:r>
-      <w:r>
-        <w:rPr>
-          <w:rFonts w:ascii="Garamond" w:hAnsi="Garamond"/>
-        </w:rPr>
-        <w:t>'</w:t>
-      </w:r>
-      <w:r>
-        <w:rPr>
-          <w:rFonts w:ascii="Garamond" w:hAnsi="Garamond"/>
-        </w:rPr>
-        <w:t>//cdn.finra.org</w:t>
-      </w:r>
-      <w:r>
-        <w:rPr>
-          <w:rFonts w:ascii="Garamond" w:hAnsi="Garamond"/>
-        </w:rPr>
-        <w:t>/</w:t>
-      </w:r>
-      <w:r>
-        <w:rPr>
-          <w:rFonts w:ascii="Garamond" w:hAnsi="Garamond"/>
-        </w:rPr>
-        <w:t>brokercheck2210-widget</w:t>
-      </w:r>
-      <w:bookmarkStart w:id="0" w:name="_GoBack"/>
-      <w:bookmarkEnd w:id="0"/>
-      <w:r>
-        <w:rPr>
-          <w:rFonts w:ascii="Garamond" w:hAnsi="Garamond"/>
-        </w:rPr>
-        <w:t>/</w:t>
-      </w:r>
-      <w:r>
-        <w:rPr>
-          <w:rFonts w:ascii="Garamond" w:hAnsi="Garamond"/>
-        </w:rPr>
-        <w:t>assets/js/</w:t>
-      </w:r>
-      <w:r>
-        <w:rPr>
-          <w:rFonts w:ascii="Garamond" w:hAnsi="Garamond"/>
-        </w:rPr>
-        <w:t>min/add</w:t>
-      </w:r>
-      <w:r>
-        <w:rPr>
-          <w:rFonts w:ascii="Garamond" w:hAnsi="Garamond"/>
-        </w:rPr>
-        <w:t>bc</w:t>
-      </w:r>
-      <w:r>
-        <w:rPr>
-          <w:rFonts w:ascii="Garamond" w:hAnsi="Garamond"/>
-        </w:rPr>
-        <w:t>widget.min.js';</w:t>
-      </w:r>
-    </w:p>
-    <w:p>
-      <w:pPr>
-        <w:spacing w:after="0" w:line="240" w:lineRule="auto"/>
-        <w:rPr>
-          <w:rFonts w:ascii="Garamond" w:hAnsi="Garamond"/>
-        </w:rPr>
-      </w:pPr>
-      <w:r>
-        <w:rPr>
-          <w:rFonts w:ascii="Garamond" w:hAnsi="Garamond"/>
-        </w:rPr>
-        <w:t xml:space="preserve">                  </w:t>
-      </w:r>
-      <w:proofErr w:type="spellStart"/>
-      <w:r>
-        <w:rPr>
-          <w:rFonts w:ascii="Garamond" w:hAnsi="Garamond"/>
-        </w:rPr>
-        <w:t>sc.parentNode.insertBefore</w:t>
-      </w:r>
-      <w:proofErr w:type="spellEnd"/>
-      <w:r>
-        <w:rPr>
-          <w:rFonts w:ascii="Garamond" w:hAnsi="Garamond"/>
-        </w:rPr>
-        <w:t xml:space="preserve">(s, </w:t>
-      </w:r>
-      <w:proofErr w:type="spellStart"/>
-      <w:r>
-        <w:rPr>
-          <w:rFonts w:ascii="Garamond" w:hAnsi="Garamond"/>
-        </w:rPr>
-        <w:t>sc</w:t>
-      </w:r>
-      <w:proofErr w:type="spellEnd"/>
-      <w:r>
-        <w:rPr>
-          <w:rFonts w:ascii="Garamond" w:hAnsi="Garamond"/>
-        </w:rPr>
-        <w:t>);</w:t>
-      </w:r>
-    </w:p>
-    <w:p>
-      <w:pPr>
-        <w:spacing w:after="0" w:line="240" w:lineRule="auto"/>
-        <w:rPr>
-          <w:rFonts w:ascii="Garamond" w:hAnsi="Garamond"/>
-        </w:rPr>
-      </w:pPr>
-      <w:r>
-        <w:rPr>
-          <w:rFonts w:ascii="Garamond" w:hAnsi="Garamond"/>
-        </w:rPr>
-        <w:t xml:space="preserve">            } )();</w:t>
-      </w:r>
-    </w:p>
-    <w:p>
-      <w:pPr>
-        <w:spacing w:after="0" w:line="240" w:lineRule="auto"/>
-        <w:rPr>
-          <w:rFonts w:ascii="Garamond" w:hAnsi="Garamond"/>
-        </w:rPr>
-      </w:pPr>
-      <w:r>
-        <w:rPr>
-          <w:rFonts w:ascii="Garamond" w:hAnsi="Garamond"/>
-        </w:rPr>
-        <w:t xml:space="preserve"> &lt;/script&gt;</w:t>
+        <w:t>&lt;script&gt;var bcwidget={};bcwidget.width="310px";bcwidget.height="300px";(function(){var d=document,sc=document.getElementsByTagName('script')[0],s=d.createElement('script');s.type='text/javascript';s.async=true;s.src='//cdn.finra.org/brokercheck2210-widget/assets/js/min/addbcwidget.min.js';sc.parentNode.insertBefore(s,sc);})();&lt;/script&gt;</w:t>
       </w:r>
     </w:p>
     <w:sectPr>

</xml_diff>